<commit_message>
1. Prepare for update the for loop, pre-save the plot
</commit_message>
<xml_diff>
--- a/dp_m6a_reader (1).docx
+++ b/dp_m6a_reader (1).docx
@@ -52,12 +52,12 @@
           <w14:ligatures w14:val="standard"/>
         </w:rPr>
         <w:sectPr>
-          <w:headerReference w:type="even" r:id="rId8"/>
-          <w:headerReference w:type="default" r:id="rId9"/>
-          <w:footerReference w:type="even" r:id="rId10"/>
-          <w:footerReference w:type="default" r:id="rId11"/>
-          <w:headerReference w:type="first" r:id="rId12"/>
-          <w:footerReference w:type="first" r:id="rId13"/>
+          <w:headerReference w:type="even" r:id="rId9"/>
+          <w:headerReference w:type="default" r:id="rId10"/>
+          <w:footerReference w:type="even" r:id="rId11"/>
+          <w:footerReference w:type="default" r:id="rId12"/>
+          <w:headerReference w:type="first" r:id="rId13"/>
+          <w:footerReference w:type="first" r:id="rId14"/>
           <w:endnotePr>
             <w:numFmt w:val="decimal"/>
           </w:endnotePr>
@@ -10333,16 +10333,7 @@
           <w:lang w:eastAsia="it-IT"/>
           <w14:ligatures w14:val="standard"/>
         </w:rPr>
-        <w:t>We separated each gene data set into three categories, training, testing, validation dataset, the ratio</w:t>
-      </w:r>
-      <w:bookmarkStart w:id="4" w:name="_GoBack"/>
-      <w:bookmarkEnd w:id="4"/>
-      <w:r>
-        <w:rPr>
-          <w:lang w:eastAsia="it-IT"/>
-          <w14:ligatures w14:val="standard"/>
-        </w:rPr>
-        <w:t xml:space="preserve"> was 8:1:1 respectively. Moreover, to reduce the bias caused by imbalanced data samples, we ensured the same number of positive and negative samples in each category. The early stopping method was included to reduce the unnecessary computation during the learning process and the patience was designed as 10. The loss plot was drawn to document the training procedure and monitor the potential overfitting.  </w:t>
+        <w:t xml:space="preserve">We separated each gene data set into three categories, training, testing, validation dataset, the ratio was 8:1:1 respectively. Moreover, to reduce the bias caused by imbalanced data samples, we ensured the same number of positive and negative samples in each category. The early stopping method was included to reduce the unnecessary computation during the learning process and the patience was designed as 10. The loss plot was drawn to document the training procedure and monitor the potential overfitting.  </w:t>
       </w:r>
     </w:p>
     <w:p>
@@ -11041,7 +11032,7 @@
                     </pic:cNvPicPr>
                   </pic:nvPicPr>
                   <pic:blipFill>
-                    <a:blip r:embed="rId14"/>
+                    <a:blip r:embed="rId15"/>
                     <a:stretch>
                       <a:fillRect/>
                     </a:stretch>
@@ -11223,7 +11214,107 @@
           <w:lang w:eastAsia="it-IT"/>
           <w14:ligatures w14:val="standard"/>
         </w:rPr>
-        <w:t xml:space="preserve"> modification sites, models with three different classifiers were trained: machine learning algorithm SVM (Support Vector Machine), deep learning algorithm CNN (Convolutional Neural Network), and the combination of CNN and RNN algorithm (Recurrent Neural Networks, specifically, Bidirectional LSTM Network), were built. Six mammalian </w:t>
+        <w:t xml:space="preserve"> modification sites, models with </w:t>
+      </w:r>
+      <w:del w:id="4" w:author="en232" w:date="2020-10-14T21:10:00Z">
+        <w:r>
+          <w:rPr>
+            <w:lang w:eastAsia="it-IT"/>
+            <w14:ligatures w14:val="standard"/>
+          </w:rPr>
+          <w:delText xml:space="preserve">three </w:delText>
+        </w:r>
+      </w:del>
+      <w:ins w:id="5" w:author="en232" w:date="2020-10-14T21:10:00Z">
+        <w:r>
+          <w:rPr>
+            <w:lang w:eastAsia="it-IT"/>
+            <w14:ligatures w14:val="standard"/>
+          </w:rPr>
+          <w:t>six</w:t>
+        </w:r>
+        <w:r>
+          <w:rPr>
+            <w:lang w:eastAsia="it-IT"/>
+            <w14:ligatures w14:val="standard"/>
+          </w:rPr>
+          <w:t xml:space="preserve"> </w:t>
+        </w:r>
+      </w:ins>
+      <w:r>
+        <w:rPr>
+          <w:lang w:eastAsia="it-IT"/>
+          <w14:ligatures w14:val="standard"/>
+        </w:rPr>
+        <w:t xml:space="preserve">different classifiers were trained: machine learning algorithm </w:t>
+      </w:r>
+      <w:ins w:id="6" w:author="en232" w:date="2020-10-14T21:14:00Z">
+        <w:r>
+          <w:rPr>
+            <w:lang w:eastAsia="it-IT"/>
+            <w14:ligatures w14:val="standard"/>
+          </w:rPr>
+          <w:t xml:space="preserve">including </w:t>
+        </w:r>
+      </w:ins>
+      <w:r>
+        <w:rPr>
+          <w:lang w:eastAsia="it-IT"/>
+          <w14:ligatures w14:val="standard"/>
+        </w:rPr>
+        <w:t xml:space="preserve">SVM (Support Vector Machine), </w:t>
+      </w:r>
+      <w:ins w:id="7" w:author="en232" w:date="2020-10-14T21:10:00Z">
+        <w:r>
+          <w:rPr>
+            <w:lang w:eastAsia="it-IT"/>
+            <w14:ligatures w14:val="standard"/>
+          </w:rPr>
+          <w:t>RF (Random Forest</w:t>
+        </w:r>
+      </w:ins>
+      <w:ins w:id="8" w:author="en232" w:date="2020-10-14T21:11:00Z">
+        <w:r>
+          <w:rPr>
+            <w:lang w:eastAsia="it-IT"/>
+            <w14:ligatures w14:val="standard"/>
+          </w:rPr>
+          <w:t>)</w:t>
+        </w:r>
+      </w:ins>
+      <w:ins w:id="9" w:author="en232" w:date="2020-10-14T21:10:00Z">
+        <w:r>
+          <w:rPr>
+            <w:lang w:eastAsia="it-IT"/>
+            <w14:ligatures w14:val="standard"/>
+          </w:rPr>
+          <w:t xml:space="preserve">, </w:t>
+        </w:r>
+      </w:ins>
+      <w:proofErr w:type="spellStart"/>
+      <w:ins w:id="10" w:author="en232" w:date="2020-10-14T21:14:00Z">
+        <w:r>
+          <w:rPr>
+            <w:lang w:eastAsia="it-IT"/>
+            <w14:ligatures w14:val="standard"/>
+          </w:rPr>
+          <w:t>XGBoost</w:t>
+        </w:r>
+        <w:proofErr w:type="spellEnd"/>
+        <w:r>
+          <w:rPr>
+            <w:lang w:eastAsia="it-IT"/>
+            <w14:ligatures w14:val="standard"/>
+          </w:rPr>
+          <w:t xml:space="preserve"> and </w:t>
+        </w:r>
+      </w:ins>
+      <w:r>
+        <w:rPr>
+          <w:lang w:eastAsia="it-IT"/>
+          <w14:ligatures w14:val="standard"/>
+        </w:rPr>
+        <w:t xml:space="preserve">deep learning algorithm CNN (Convolutional Neural Network), and the combination of CNN and RNN algorithm (Recurrent Neural Networks, specifically, Bidirectional LSTM Network), were built. Six mammalian </w:t>
       </w:r>
       <w:r>
         <w:t>m</w:t>
@@ -11242,7 +11333,91 @@
           <w:lang w:eastAsia="it-IT"/>
           <w14:ligatures w14:val="standard"/>
         </w:rPr>
-        <w:t xml:space="preserve"> reader binding site datasets were used to train models, namely, EIF3a, YTHDF1-3, YTHDC1 and YTHDC2. For SVM model, a commonly used transcript with size of 41bp was used and encoded by One-hot method. For the two deep learning models, full transcripts and mature transcripts with the length of 1001bp were chosen and encoded by One-hot as well. The performance metrics for SVM, CNN, CNN+RNN model were summarized in </w:t>
+        <w:t xml:space="preserve"> reader binding site datasets were used to train models, namely, EIF3a, YTHDF1-3, YTHDC1 and YTHDC2. For </w:t>
+      </w:r>
+      <w:del w:id="11" w:author="en232" w:date="2020-10-14T21:15:00Z">
+        <w:r>
+          <w:rPr>
+            <w:lang w:eastAsia="it-IT"/>
+            <w14:ligatures w14:val="standard"/>
+          </w:rPr>
+          <w:delText xml:space="preserve">SVM </w:delText>
+        </w:r>
+      </w:del>
+      <w:proofErr w:type="spellStart"/>
+      <w:ins w:id="12" w:author="en232" w:date="2020-10-14T21:15:00Z">
+        <w:r>
+          <w:rPr>
+            <w:lang w:eastAsia="it-IT"/>
+            <w14:ligatures w14:val="standard"/>
+          </w:rPr>
+          <w:t>tranditional</w:t>
+        </w:r>
+        <w:proofErr w:type="spellEnd"/>
+        <w:r>
+          <w:rPr>
+            <w:lang w:eastAsia="it-IT"/>
+            <w14:ligatures w14:val="standard"/>
+          </w:rPr>
+          <w:t xml:space="preserve"> machine learning</w:t>
+        </w:r>
+        <w:r>
+          <w:rPr>
+            <w:lang w:eastAsia="it-IT"/>
+            <w14:ligatures w14:val="standard"/>
+          </w:rPr>
+          <w:t xml:space="preserve"> </w:t>
+        </w:r>
+      </w:ins>
+      <w:r>
+        <w:rPr>
+          <w:lang w:eastAsia="it-IT"/>
+          <w14:ligatures w14:val="standard"/>
+        </w:rPr>
+        <w:t xml:space="preserve">model, a commonly used transcript with size of 41bp was used and encoded by One-hot method. For the two deep learning models, full transcripts and mature transcripts </w:t>
+      </w:r>
+      <w:bookmarkStart w:id="13" w:name="_GoBack"/>
+      <w:bookmarkEnd w:id="13"/>
+      <w:r>
+        <w:rPr>
+          <w:lang w:eastAsia="it-IT"/>
+          <w14:ligatures w14:val="standard"/>
+        </w:rPr>
+        <w:t xml:space="preserve">with the length of 1001bp were chosen and encoded by One-hot as well. The performance metrics for </w:t>
+      </w:r>
+      <w:del w:id="14" w:author="en232" w:date="2020-10-14T21:15:00Z">
+        <w:r>
+          <w:rPr>
+            <w:lang w:eastAsia="it-IT"/>
+            <w14:ligatures w14:val="standard"/>
+          </w:rPr>
+          <w:delText>SVM, CNN, CNN+RNN</w:delText>
+        </w:r>
+      </w:del>
+      <w:ins w:id="15" w:author="en232" w:date="2020-10-14T21:15:00Z">
+        <w:r>
+          <w:rPr>
+            <w:lang w:eastAsia="it-IT"/>
+            <w14:ligatures w14:val="standard"/>
+          </w:rPr>
+          <w:t>six models</w:t>
+        </w:r>
+      </w:ins>
+      <w:del w:id="16" w:author="en232" w:date="2020-10-14T21:15:00Z">
+        <w:r>
+          <w:rPr>
+            <w:lang w:eastAsia="it-IT"/>
+            <w14:ligatures w14:val="standard"/>
+          </w:rPr>
+          <w:delText xml:space="preserve"> model</w:delText>
+        </w:r>
+      </w:del>
+      <w:r>
+        <w:rPr>
+          <w:lang w:eastAsia="it-IT"/>
+          <w14:ligatures w14:val="standard"/>
+        </w:rPr>
+        <w:t xml:space="preserve"> were summarized in </w:t>
       </w:r>
       <w:r>
         <w:rPr>
@@ -11258,14 +11433,14 @@
           <w:lang w:eastAsia="it-IT"/>
           <w14:ligatures w14:val="standard"/>
         </w:rPr>
-        <w:t xml:space="preserve">. The model with CNN classifier achieved better prediction performance (AUROC = 0.929, PRAUC = 0.939) compared with SVM model, with AUROC </w:t>
-      </w:r>
-      <w:r>
-        <w:rPr>
-          <w:lang w:eastAsia="it-IT"/>
-          <w14:ligatures w14:val="standard"/>
-        </w:rPr>
-        <w:t xml:space="preserve">of 0.817 and PRAUC of 0.815. The combination of CNN and RNN classifiers achieved highest performance among the three models (AUROC = 0.942, PRAUC = 0.95). The AUROC for SVM model is respectively 12.06% and 13.27% lower than the CNN model and CNN + RNN model, which suggested that that deep learning algorithms are more powerful in characterizing </w:t>
+        <w:t xml:space="preserve">. The model with CNN classifier achieved better prediction performance (AUROC = 0.929, </w:t>
+      </w:r>
+      <w:r>
+        <w:rPr>
+          <w:lang w:eastAsia="it-IT"/>
+          <w14:ligatures w14:val="standard"/>
+        </w:rPr>
+        <w:t xml:space="preserve">PRAUC = 0.939) compared with SVM model, with AUROC of 0.817 and PRAUC of 0.815. The combination of CNN and RNN classifiers achieved highest performance among the three models (AUROC = 0.942, PRAUC = 0.95). The AUROC for SVM model is respectively 12.06% and 13.27% lower than the CNN model and CNN + RNN model, which suggested that that deep learning algorithms are more powerful in characterizing </w:t>
       </w:r>
       <w:r>
         <w:t>m</w:t>
@@ -11476,6 +11651,7 @@
         <w:trPr>
           <w:trHeight w:val="305"/>
           <w:jc w:val="right"/>
+          <w:ins w:id="17" w:author="en232" w:date="2020-10-14T21:13:00Z"/>
         </w:trPr>
         <w:tc>
           <w:tcPr>
@@ -11496,7 +11672,512 @@
               <w:ind w:left="28"/>
               <w:jc w:val="center"/>
               <w:rPr>
-                <w:color w:val="000000" w:themeColor="text1"/>
+                <w:ins w:id="18" w:author="en232" w:date="2020-10-14T21:13:00Z"/>
+                <w:color w:val="000000" w:themeColor="text1"/>
+              </w:rPr>
+            </w:pPr>
+            <w:ins w:id="19" w:author="en232" w:date="2020-10-14T21:13:00Z">
+              <w:r>
+                <w:rPr>
+                  <w:color w:val="000000" w:themeColor="text1"/>
+                  <w:lang w:eastAsia="zh-CN"/>
+                </w:rPr>
+                <w:t>LR</w:t>
+              </w:r>
+            </w:ins>
+          </w:p>
+        </w:tc>
+        <w:tc>
+          <w:tcPr>
+            <w:tcW w:w="1029" w:type="dxa"/>
+            <w:tcBorders>
+              <w:top w:val="single" w:sz="4" w:space="0" w:color="auto"/>
+            </w:tcBorders>
+            <w:shd w:val="clear" w:color="auto" w:fill="auto"/>
+            <w:tcMar>
+              <w:left w:w="0" w:type="dxa"/>
+              <w:right w:w="0" w:type="dxa"/>
+            </w:tcMar>
+            <w:vAlign w:val="center"/>
+          </w:tcPr>
+          <w:p>
+            <w:pPr>
+              <w:spacing w:before="40" w:after="40"/>
+              <w:ind w:left="28"/>
+              <w:jc w:val="center"/>
+              <w:rPr>
+                <w:ins w:id="20" w:author="en232" w:date="2020-10-14T21:13:00Z"/>
+                <w:color w:val="000000" w:themeColor="text1"/>
+              </w:rPr>
+            </w:pPr>
+            <w:ins w:id="21" w:author="en232" w:date="2020-10-14T21:13:00Z">
+              <w:r>
+                <w:rPr>
+                  <w:color w:val="000000" w:themeColor="text1"/>
+                  <w:lang w:eastAsia="zh-CN"/>
+                </w:rPr>
+                <w:t>0.789</w:t>
+              </w:r>
+            </w:ins>
+          </w:p>
+        </w:tc>
+        <w:tc>
+          <w:tcPr>
+            <w:tcW w:w="934" w:type="dxa"/>
+            <w:gridSpan w:val="2"/>
+            <w:tcBorders>
+              <w:top w:val="single" w:sz="4" w:space="0" w:color="auto"/>
+            </w:tcBorders>
+            <w:shd w:val="clear" w:color="auto" w:fill="auto"/>
+            <w:tcMar>
+              <w:left w:w="0" w:type="dxa"/>
+              <w:right w:w="0" w:type="dxa"/>
+            </w:tcMar>
+            <w:vAlign w:val="center"/>
+          </w:tcPr>
+          <w:p>
+            <w:pPr>
+              <w:spacing w:before="40" w:after="40"/>
+              <w:ind w:left="28"/>
+              <w:jc w:val="center"/>
+              <w:rPr>
+                <w:ins w:id="22" w:author="en232" w:date="2020-10-14T21:13:00Z"/>
+                <w:color w:val="000000" w:themeColor="text1"/>
+              </w:rPr>
+            </w:pPr>
+            <w:ins w:id="23" w:author="en232" w:date="2020-10-14T21:13:00Z">
+              <w:r>
+                <w:rPr>
+                  <w:color w:val="000000" w:themeColor="text1"/>
+                </w:rPr>
+                <w:t>0.785</w:t>
+              </w:r>
+            </w:ins>
+          </w:p>
+        </w:tc>
+        <w:tc>
+          <w:tcPr>
+            <w:tcW w:w="949" w:type="dxa"/>
+            <w:tcBorders>
+              <w:top w:val="single" w:sz="4" w:space="0" w:color="auto"/>
+            </w:tcBorders>
+            <w:shd w:val="clear" w:color="auto" w:fill="auto"/>
+            <w:tcMar>
+              <w:left w:w="0" w:type="dxa"/>
+              <w:right w:w="0" w:type="dxa"/>
+            </w:tcMar>
+            <w:vAlign w:val="center"/>
+          </w:tcPr>
+          <w:p>
+            <w:pPr>
+              <w:spacing w:before="40" w:after="40"/>
+              <w:ind w:left="28"/>
+              <w:jc w:val="center"/>
+              <w:rPr>
+                <w:ins w:id="24" w:author="en232" w:date="2020-10-14T21:13:00Z"/>
+                <w:color w:val="000000" w:themeColor="text1"/>
+              </w:rPr>
+            </w:pPr>
+            <w:ins w:id="25" w:author="en232" w:date="2020-10-14T21:13:00Z">
+              <w:r>
+                <w:rPr>
+                  <w:color w:val="000000" w:themeColor="text1"/>
+                </w:rPr>
+                <w:t>0.429</w:t>
+              </w:r>
+            </w:ins>
+          </w:p>
+        </w:tc>
+        <w:tc>
+          <w:tcPr>
+            <w:tcW w:w="962" w:type="dxa"/>
+            <w:tcBorders>
+              <w:top w:val="single" w:sz="4" w:space="0" w:color="auto"/>
+            </w:tcBorders>
+            <w:vAlign w:val="center"/>
+          </w:tcPr>
+          <w:p>
+            <w:pPr>
+              <w:spacing w:before="40" w:after="40"/>
+              <w:ind w:left="28"/>
+              <w:jc w:val="center"/>
+              <w:rPr>
+                <w:ins w:id="26" w:author="en232" w:date="2020-10-14T21:13:00Z"/>
+                <w:color w:val="000000" w:themeColor="text1"/>
+              </w:rPr>
+            </w:pPr>
+            <w:ins w:id="27" w:author="en232" w:date="2020-10-14T21:13:00Z">
+              <w:r>
+                <w:rPr>
+                  <w:color w:val="000000" w:themeColor="text1"/>
+                </w:rPr>
+                <w:t>0.714</w:t>
+              </w:r>
+            </w:ins>
+          </w:p>
+        </w:tc>
+      </w:tr>
+      <w:tr>
+        <w:trPr>
+          <w:trHeight w:val="305"/>
+          <w:jc w:val="right"/>
+        </w:trPr>
+        <w:tc>
+          <w:tcPr>
+            <w:tcW w:w="926" w:type="dxa"/>
+            <w:tcBorders>
+              <w:top w:val="single" w:sz="4" w:space="0" w:color="auto"/>
+            </w:tcBorders>
+            <w:shd w:val="clear" w:color="auto" w:fill="auto"/>
+            <w:tcMar>
+              <w:left w:w="0" w:type="dxa"/>
+              <w:right w:w="0" w:type="dxa"/>
+            </w:tcMar>
+            <w:vAlign w:val="center"/>
+          </w:tcPr>
+          <w:p>
+            <w:pPr>
+              <w:spacing w:before="40" w:after="40"/>
+              <w:ind w:left="28"/>
+              <w:jc w:val="center"/>
+              <w:rPr>
+                <w:color w:val="000000" w:themeColor="text1"/>
+              </w:rPr>
+            </w:pPr>
+            <w:proofErr w:type="spellStart"/>
+            <w:ins w:id="28" w:author="en232" w:date="2020-10-14T21:13:00Z">
+              <w:r>
+                <w:rPr>
+                  <w:color w:val="000000" w:themeColor="text1"/>
+                  <w:lang w:eastAsia="zh-CN"/>
+                </w:rPr>
+                <w:t>XGBoost</w:t>
+              </w:r>
+            </w:ins>
+            <w:proofErr w:type="spellEnd"/>
+          </w:p>
+        </w:tc>
+        <w:tc>
+          <w:tcPr>
+            <w:tcW w:w="1029" w:type="dxa"/>
+            <w:tcBorders>
+              <w:top w:val="single" w:sz="4" w:space="0" w:color="auto"/>
+            </w:tcBorders>
+            <w:shd w:val="clear" w:color="auto" w:fill="auto"/>
+            <w:tcMar>
+              <w:left w:w="0" w:type="dxa"/>
+              <w:right w:w="0" w:type="dxa"/>
+            </w:tcMar>
+            <w:vAlign w:val="center"/>
+          </w:tcPr>
+          <w:p>
+            <w:pPr>
+              <w:spacing w:before="40" w:after="40"/>
+              <w:ind w:left="28"/>
+              <w:jc w:val="center"/>
+              <w:rPr>
+                <w:color w:val="000000" w:themeColor="text1"/>
+                <w:lang w:eastAsia="zh-CN"/>
+              </w:rPr>
+            </w:pPr>
+            <w:ins w:id="29" w:author="en232" w:date="2020-10-14T21:42:00Z">
+              <w:r>
+                <w:rPr>
+                  <w:color w:val="000000" w:themeColor="text1"/>
+                  <w:lang w:eastAsia="zh-CN"/>
+                </w:rPr>
+                <w:t>0.806</w:t>
+              </w:r>
+            </w:ins>
+          </w:p>
+        </w:tc>
+        <w:tc>
+          <w:tcPr>
+            <w:tcW w:w="934" w:type="dxa"/>
+            <w:gridSpan w:val="2"/>
+            <w:tcBorders>
+              <w:top w:val="single" w:sz="4" w:space="0" w:color="auto"/>
+            </w:tcBorders>
+            <w:shd w:val="clear" w:color="auto" w:fill="auto"/>
+            <w:tcMar>
+              <w:left w:w="0" w:type="dxa"/>
+              <w:right w:w="0" w:type="dxa"/>
+            </w:tcMar>
+            <w:vAlign w:val="center"/>
+          </w:tcPr>
+          <w:p>
+            <w:pPr>
+              <w:spacing w:before="40" w:after="40"/>
+              <w:ind w:left="28"/>
+              <w:jc w:val="center"/>
+              <w:rPr>
+                <w:color w:val="000000" w:themeColor="text1"/>
+                <w:lang w:eastAsia="zh-CN"/>
+              </w:rPr>
+            </w:pPr>
+            <w:ins w:id="30" w:author="en232" w:date="2020-10-14T21:42:00Z">
+              <w:r>
+                <w:rPr>
+                  <w:color w:val="000000" w:themeColor="text1"/>
+                  <w:lang w:eastAsia="zh-CN"/>
+                </w:rPr>
+                <w:t>0.817</w:t>
+              </w:r>
+            </w:ins>
+          </w:p>
+        </w:tc>
+        <w:tc>
+          <w:tcPr>
+            <w:tcW w:w="949" w:type="dxa"/>
+            <w:tcBorders>
+              <w:top w:val="single" w:sz="4" w:space="0" w:color="auto"/>
+            </w:tcBorders>
+            <w:shd w:val="clear" w:color="auto" w:fill="auto"/>
+            <w:tcMar>
+              <w:left w:w="0" w:type="dxa"/>
+              <w:right w:w="0" w:type="dxa"/>
+            </w:tcMar>
+            <w:vAlign w:val="center"/>
+          </w:tcPr>
+          <w:p>
+            <w:pPr>
+              <w:spacing w:before="40" w:after="40"/>
+              <w:ind w:left="28"/>
+              <w:jc w:val="center"/>
+              <w:rPr>
+                <w:color w:val="000000" w:themeColor="text1"/>
+              </w:rPr>
+            </w:pPr>
+            <w:ins w:id="31" w:author="en232" w:date="2020-10-14T21:42:00Z">
+              <w:r>
+                <w:rPr>
+                  <w:color w:val="000000" w:themeColor="text1"/>
+                </w:rPr>
+                <w:t>0.517</w:t>
+              </w:r>
+            </w:ins>
+          </w:p>
+        </w:tc>
+        <w:tc>
+          <w:tcPr>
+            <w:tcW w:w="962" w:type="dxa"/>
+            <w:tcBorders>
+              <w:top w:val="single" w:sz="4" w:space="0" w:color="auto"/>
+            </w:tcBorders>
+            <w:vAlign w:val="center"/>
+          </w:tcPr>
+          <w:p>
+            <w:pPr>
+              <w:spacing w:before="40" w:after="40"/>
+              <w:ind w:left="28"/>
+              <w:jc w:val="center"/>
+              <w:rPr>
+                <w:color w:val="000000" w:themeColor="text1"/>
+              </w:rPr>
+            </w:pPr>
+            <w:ins w:id="32" w:author="en232" w:date="2020-10-14T21:42:00Z">
+              <w:r>
+                <w:rPr>
+                  <w:color w:val="000000" w:themeColor="text1"/>
+                </w:rPr>
+                <w:t>0.758</w:t>
+              </w:r>
+            </w:ins>
+          </w:p>
+        </w:tc>
+      </w:tr>
+      <w:tr>
+        <w:trPr>
+          <w:trHeight w:val="305"/>
+          <w:jc w:val="right"/>
+        </w:trPr>
+        <w:tc>
+          <w:tcPr>
+            <w:tcW w:w="926" w:type="dxa"/>
+            <w:tcBorders>
+              <w:top w:val="single" w:sz="4" w:space="0" w:color="auto"/>
+            </w:tcBorders>
+            <w:shd w:val="clear" w:color="auto" w:fill="auto"/>
+            <w:tcMar>
+              <w:left w:w="0" w:type="dxa"/>
+              <w:right w:w="0" w:type="dxa"/>
+            </w:tcMar>
+            <w:vAlign w:val="center"/>
+          </w:tcPr>
+          <w:p>
+            <w:pPr>
+              <w:spacing w:before="40" w:after="40"/>
+              <w:ind w:left="28"/>
+              <w:jc w:val="center"/>
+              <w:rPr>
+                <w:color w:val="000000" w:themeColor="text1"/>
+              </w:rPr>
+            </w:pPr>
+            <w:ins w:id="33" w:author="en232" w:date="2020-10-14T21:13:00Z">
+              <w:r>
+                <w:rPr>
+                  <w:rFonts w:hint="eastAsia"/>
+                  <w:color w:val="000000" w:themeColor="text1"/>
+                  <w:lang w:eastAsia="zh-CN"/>
+                </w:rPr>
+                <w:t>RF</w:t>
+              </w:r>
+            </w:ins>
+          </w:p>
+        </w:tc>
+        <w:tc>
+          <w:tcPr>
+            <w:tcW w:w="1029" w:type="dxa"/>
+            <w:tcBorders>
+              <w:top w:val="single" w:sz="4" w:space="0" w:color="auto"/>
+            </w:tcBorders>
+            <w:shd w:val="clear" w:color="auto" w:fill="auto"/>
+            <w:tcMar>
+              <w:left w:w="0" w:type="dxa"/>
+              <w:right w:w="0" w:type="dxa"/>
+            </w:tcMar>
+            <w:vAlign w:val="center"/>
+          </w:tcPr>
+          <w:p>
+            <w:pPr>
+              <w:spacing w:before="40" w:after="40"/>
+              <w:ind w:left="28"/>
+              <w:jc w:val="center"/>
+              <w:rPr>
+                <w:color w:val="000000" w:themeColor="text1"/>
+              </w:rPr>
+            </w:pPr>
+            <w:ins w:id="34" w:author="en232" w:date="2020-10-14T21:13:00Z">
+              <w:r>
+                <w:rPr>
+                  <w:color w:val="000000" w:themeColor="text1"/>
+                  <w:lang w:eastAsia="zh-CN"/>
+                </w:rPr>
+                <w:t>0.818</w:t>
+              </w:r>
+            </w:ins>
+          </w:p>
+        </w:tc>
+        <w:tc>
+          <w:tcPr>
+            <w:tcW w:w="934" w:type="dxa"/>
+            <w:gridSpan w:val="2"/>
+            <w:tcBorders>
+              <w:top w:val="single" w:sz="4" w:space="0" w:color="auto"/>
+            </w:tcBorders>
+            <w:shd w:val="clear" w:color="auto" w:fill="auto"/>
+            <w:tcMar>
+              <w:left w:w="0" w:type="dxa"/>
+              <w:right w:w="0" w:type="dxa"/>
+            </w:tcMar>
+            <w:vAlign w:val="center"/>
+          </w:tcPr>
+          <w:p>
+            <w:pPr>
+              <w:spacing w:before="40" w:after="40"/>
+              <w:ind w:left="28"/>
+              <w:jc w:val="center"/>
+              <w:rPr>
+                <w:color w:val="000000" w:themeColor="text1"/>
+              </w:rPr>
+            </w:pPr>
+            <w:ins w:id="35" w:author="en232" w:date="2020-10-14T21:13:00Z">
+              <w:r>
+                <w:rPr>
+                  <w:color w:val="000000" w:themeColor="text1"/>
+                </w:rPr>
+                <w:t>0.825</w:t>
+              </w:r>
+            </w:ins>
+          </w:p>
+        </w:tc>
+        <w:tc>
+          <w:tcPr>
+            <w:tcW w:w="949" w:type="dxa"/>
+            <w:tcBorders>
+              <w:top w:val="single" w:sz="4" w:space="0" w:color="auto"/>
+            </w:tcBorders>
+            <w:shd w:val="clear" w:color="auto" w:fill="auto"/>
+            <w:tcMar>
+              <w:left w:w="0" w:type="dxa"/>
+              <w:right w:w="0" w:type="dxa"/>
+            </w:tcMar>
+            <w:vAlign w:val="center"/>
+          </w:tcPr>
+          <w:p>
+            <w:pPr>
+              <w:spacing w:before="40" w:after="40"/>
+              <w:ind w:left="28"/>
+              <w:jc w:val="center"/>
+              <w:rPr>
+                <w:color w:val="000000" w:themeColor="text1"/>
+              </w:rPr>
+            </w:pPr>
+            <w:ins w:id="36" w:author="en232" w:date="2020-10-14T21:13:00Z">
+              <w:r>
+                <w:rPr>
+                  <w:color w:val="000000" w:themeColor="text1"/>
+                </w:rPr>
+                <w:t>0.504</w:t>
+              </w:r>
+            </w:ins>
+          </w:p>
+        </w:tc>
+        <w:tc>
+          <w:tcPr>
+            <w:tcW w:w="962" w:type="dxa"/>
+            <w:tcBorders>
+              <w:top w:val="single" w:sz="4" w:space="0" w:color="auto"/>
+            </w:tcBorders>
+            <w:vAlign w:val="center"/>
+          </w:tcPr>
+          <w:p>
+            <w:pPr>
+              <w:spacing w:before="40" w:after="40"/>
+              <w:ind w:left="28"/>
+              <w:jc w:val="center"/>
+              <w:rPr>
+                <w:color w:val="000000" w:themeColor="text1"/>
+              </w:rPr>
+            </w:pPr>
+            <w:ins w:id="37" w:author="en232" w:date="2020-10-14T21:13:00Z">
+              <w:r>
+                <w:rPr>
+                  <w:color w:val="000000" w:themeColor="text1"/>
+                </w:rPr>
+                <w:t>0.751</w:t>
+              </w:r>
+            </w:ins>
+          </w:p>
+        </w:tc>
+      </w:tr>
+      <w:tr>
+        <w:trPr>
+          <w:trHeight w:val="305"/>
+          <w:jc w:val="right"/>
+        </w:trPr>
+        <w:tc>
+          <w:tcPr>
+            <w:tcW w:w="926" w:type="dxa"/>
+            <w:tcBorders>
+              <w:top w:val="single" w:sz="4" w:space="0" w:color="auto"/>
+            </w:tcBorders>
+            <w:shd w:val="clear" w:color="auto" w:fill="auto"/>
+            <w:tcMar>
+              <w:left w:w="0" w:type="dxa"/>
+              <w:right w:w="0" w:type="dxa"/>
+            </w:tcMar>
+            <w:vAlign w:val="center"/>
+          </w:tcPr>
+          <w:p>
+            <w:pPr>
+              <w:spacing w:before="40" w:after="40"/>
+              <w:ind w:left="28"/>
+              <w:jc w:val="center"/>
+              <w:rPr>
+                <w:rFonts w:hint="eastAsia"/>
+                <w:color w:val="000000" w:themeColor="text1"/>
+                <w:lang w:eastAsia="zh-CN"/>
               </w:rPr>
             </w:pPr>
             <w:r>
@@ -11533,7 +12214,7 @@
               <w:rPr>
                 <w:color w:val="000000" w:themeColor="text1"/>
               </w:rPr>
-              <w:t>0.817</w:t>
+              <w:t>0.811</w:t>
             </w:r>
           </w:p>
         </w:tc>
@@ -11564,7 +12245,7 @@
               <w:rPr>
                 <w:color w:val="000000" w:themeColor="text1"/>
               </w:rPr>
-              <w:t>0.815</w:t>
+              <w:t>0.816</w:t>
             </w:r>
           </w:p>
         </w:tc>
@@ -11594,7 +12275,7 @@
               <w:rPr>
                 <w:color w:val="000000" w:themeColor="text1"/>
               </w:rPr>
-              <w:t>0.5</w:t>
+              <w:t>0.503</w:t>
             </w:r>
           </w:p>
         </w:tc>
@@ -11612,14 +12293,16 @@
               <w:ind w:left="28"/>
               <w:jc w:val="center"/>
               <w:rPr>
-                <w:color w:val="000000" w:themeColor="text1"/>
+                <w:rFonts w:hint="eastAsia"/>
+                <w:color w:val="000000" w:themeColor="text1"/>
+                <w:lang w:eastAsia="zh-CN"/>
               </w:rPr>
             </w:pPr>
             <w:r>
               <w:rPr>
                 <w:color w:val="000000" w:themeColor="text1"/>
               </w:rPr>
-              <w:t>0.75</w:t>
+              <w:t>0.751</w:t>
             </w:r>
           </w:p>
         </w:tc>
@@ -11950,6 +12633,7 @@
           <w:lang w:eastAsia="it-IT"/>
           <w14:ligatures w14:val="standard"/>
         </w:rPr>
+        <w:lastRenderedPageBreak/>
         <w:t xml:space="preserve">Classifiers might achieve varied performance on different datasets. To assess the fitness between the 6 reader binding site datasets and the two deep learning classifiers, models were built on full transcripts and their performance were analyzed. Similarly, different size of full transcripts </w:t>
       </w:r>
       <w:proofErr w:type="gramStart"/>
@@ -11966,15 +12650,7 @@
           <w:lang w:eastAsia="it-IT"/>
           <w14:ligatures w14:val="standard"/>
         </w:rPr>
-        <w:t xml:space="preserve"> encoded with </w:t>
-      </w:r>
-      <w:r>
-        <w:rPr>
-          <w:lang w:eastAsia="it-IT"/>
-          <w14:ligatures w14:val="standard"/>
-        </w:rPr>
-        <w:lastRenderedPageBreak/>
-        <w:t xml:space="preserve">One-hot method. As shown in </w:t>
+        <w:t xml:space="preserve"> encoded with One-hot method. As shown in </w:t>
       </w:r>
       <w:r>
         <w:rPr>
@@ -12000,14 +12676,14 @@
           <w:lang w:eastAsia="it-IT"/>
           <w14:ligatures w14:val="standard"/>
         </w:rPr>
-        <w:t xml:space="preserve">, models using CNN classifier achieved theoretically good performance with overall AUROC larger than 0.8. It seems that the CNN classifier fit the YTHDF1 binding datasets better than other reader binding sites, with overall AUROC exceeding 0.9 and highest AUROC of 0.93. In addition, CNN model achieves good performance with YTHDF2 binding datasets as well, with highest AUROC of 0.929. </w:t>
-      </w:r>
-      <w:r>
-        <w:rPr>
-          <w:lang w:eastAsia="it-IT"/>
-          <w14:ligatures w14:val="standard"/>
-        </w:rPr>
-        <w:t>It is noticeable that the performance of CNN models with EIF3a varied dramatically along with the size of transcript, from 0.96 to 0.81, which suggests that the performance of CNN classifier is depend on the size of transcripts. Similar trends can be seen in the YTHDC2 datasets, the trained model with different input size achieves different AUROC score, with optimal input transcript size of 251bp (AUROC = 0.89).</w:t>
+        <w:t xml:space="preserve">, models using CNN classifier achieved theoretically good performance with overall AUROC larger than 0.8. It seems that the CNN classifier fit the YTHDF1 binding datasets better than other reader binding sites, with overall AUROC exceeding 0.9 and highest AUROC of </w:t>
+      </w:r>
+      <w:r>
+        <w:rPr>
+          <w:lang w:eastAsia="it-IT"/>
+          <w14:ligatures w14:val="standard"/>
+        </w:rPr>
+        <w:t>0.93. In addition, CNN model achieves good performance with YTHDF2 binding datasets as well, with highest AUROC of 0.929. It is noticeable that the performance of CNN models with EIF3a varied dramatically along with the size of transcript, from 0.96 to 0.81, which suggests that the performance of CNN classifier is depend on the size of transcripts. Similar trends can be seen in the YTHDC2 datasets, the trained model with different input size achieves different AUROC score, with optimal input transcript size of 251bp (AUROC = 0.89).</w:t>
       </w:r>
     </w:p>
     <w:p>
@@ -12075,7 +12751,7 @@
                     </pic:cNvPicPr>
                   </pic:nvPicPr>
                   <pic:blipFill>
-                    <a:blip r:embed="rId15"/>
+                    <a:blip r:embed="rId16"/>
                     <a:stretch>
                       <a:fillRect/>
                     </a:stretch>
@@ -12309,7 +12985,6 @@
           <w:noProof/>
           <w:lang w:eastAsia="zh-CN"/>
         </w:rPr>
-        <w:lastRenderedPageBreak/>
         <w:drawing>
           <wp:inline distT="0" distB="0" distL="0" distR="0" wp14:anchorId="2652A224" wp14:editId="4B23103A">
             <wp:extent cx="6528435" cy="2607310"/>
@@ -12328,7 +13003,7 @@
                     </pic:cNvPicPr>
                   </pic:nvPicPr>
                   <pic:blipFill>
-                    <a:blip r:embed="rId16"/>
+                    <a:blip r:embed="rId17"/>
                     <a:stretch>
                       <a:fillRect/>
                     </a:stretch>
@@ -12630,14 +13305,7 @@
           <w:lang w:eastAsia="it-IT"/>
           <w14:ligatures w14:val="standard"/>
         </w:rPr>
-        <w:t xml:space="preserve">The results showed that if those positions 34bp, 59bp, 11bp, 58bp, 27bp, 49bp, 72bp upstream, 21bp, 27bp, 24bp, 25bp, </w:t>
-      </w:r>
-      <w:r>
-        <w:rPr>
-          <w:lang w:eastAsia="it-IT"/>
-          <w14:ligatures w14:val="standard"/>
-        </w:rPr>
-        <w:t>116bp downstream the modification site is cytosine, the site would more likely to be the EIF3a reader binding site. In addition, the probability of the modification site being EIF3a substrate site would decrease if guanosine was found on positions 21bp, 71bp, 33bp, 32bp, 31bp, 22bp upstream the center site or uridine was found on positions 54bp upstream or 53bp downstream the center site. The screened top 20 nucleotides that will decrease the change of the site being EIF3a modification site include: adenosines on positions 39bp, 27bp, 47bp, 61bp, 10bp, 12bp, 23bp, 170bp, 157bp, 51bp, 14bp, 226bp, 52bp upstream the center nucleotide, cytosine on positions 93bp upstream and 185bp downstream the center nucleotide, guanosine on positions 92, 97bp downstream the center site as well as uridines on positions 56bp, 63bp upstream the modification site.</w:t>
+        <w:t>The results showed that if those positions 34bp, 59bp, 11bp, 58bp, 27bp, 49bp, 72bp upstream, 21bp, 27bp, 24bp, 25bp, 116bp downstream the modification site is cytosine, the site would more likely to be the EIF3a reader binding site. In addition, the probability of the modification site being EIF3a substrate site would decrease if guanosine was found on positions 21bp, 71bp, 33bp, 32bp, 31bp, 22bp upstream the center site or uridine was found on positions 54bp upstream or 53bp downstream the center site. The screened top 20 nucleotides that will decrease the change of the site being EIF3a modification site include: adenosines on positions 39bp, 27bp, 47bp, 61bp, 10bp, 12bp, 23bp, 170bp, 157bp, 51bp, 14bp, 226bp, 52bp upstream the center nucleotide, cytosine on positions 93bp upstream and 185bp downstream the center nucleotide, guanosine on positions 92, 97bp downstream the center site as well as uridines on positions 56bp, 63bp upstream the modification site.</w:t>
       </w:r>
     </w:p>
     <w:p>
@@ -12724,14 +13392,7 @@
           <w:lang w:eastAsia="it-IT"/>
           <w14:ligatures w14:val="standard"/>
         </w:rPr>
-        <w:t xml:space="preserve"> selection step during RNA library construction. We compared the performance with the traditional machine learning algorithm SVM and CNN framework only and identify the optimal sequence input length, which is 1001bp. Our model achieved outstanding performance, with average AUROC over 0.85, outperforming the other two frameworks. </w:t>
-      </w:r>
-      <w:r>
-        <w:rPr>
-          <w:lang w:eastAsia="it-IT"/>
-          <w14:ligatures w14:val="standard"/>
-        </w:rPr>
-        <w:t xml:space="preserve">Feature importance scores were </w:t>
+        <w:t xml:space="preserve"> selection step during RNA library construction. We compared the performance with the traditional machine learning algorithm SVM and CNN </w:t>
       </w:r>
       <w:r>
         <w:rPr>
@@ -12739,7 +13400,14 @@
           <w14:ligatures w14:val="standard"/>
         </w:rPr>
         <w:lastRenderedPageBreak/>
-        <w:t xml:space="preserve">calculated and </w:t>
+        <w:t xml:space="preserve">framework only and identify the optimal sequence input length, which is 1001bp. Our model achieved outstanding performance, with average AUROC over 0.85, outperforming the other two frameworks. </w:t>
+      </w:r>
+      <w:r>
+        <w:rPr>
+          <w:lang w:eastAsia="it-IT"/>
+          <w14:ligatures w14:val="standard"/>
+        </w:rPr>
+        <w:t xml:space="preserve">Feature importance scores were calculated and </w:t>
       </w:r>
       <w:r>
         <w:rPr>
@@ -13019,13 +13687,13 @@
       <w:r>
         <w:t xml:space="preserve">K. Beemon, and J. Keith. 1977. Localization of N6-methyladenosine in the Rous sarcoma virus genome. Journal of molecular biology 113, 1 (Jun, 1977), 165-179. </w:t>
       </w:r>
-      <w:bookmarkStart w:id="5" w:name="OLE_LINK5"/>
-      <w:bookmarkStart w:id="6" w:name="OLE_LINK6"/>
+      <w:bookmarkStart w:id="38" w:name="OLE_LINK5"/>
+      <w:bookmarkStart w:id="39" w:name="OLE_LINK6"/>
       <w:r>
         <w:t>DOI: https://doi.org/</w:t>
       </w:r>
-      <w:bookmarkEnd w:id="5"/>
-      <w:bookmarkEnd w:id="6"/>
+      <w:bookmarkEnd w:id="38"/>
+      <w:bookmarkEnd w:id="39"/>
       <w:r>
         <w:t xml:space="preserve">10.1016/0022-2836(77)90047-X </w:t>
       </w:r>
@@ -13217,13 +13885,13 @@
       <w:r>
         <w:t xml:space="preserve">N. Liu, K. I. Zhou, M. Parisien, Q. Dai, L. Diatchenko, and T. Pan. 2017. N6- methyladenosine alters RNA structure to regulate binding of a lowcomplexity protein. Nucleic acids research 45, 10 (Jun, 2017), 6051-6063. </w:t>
       </w:r>
-      <w:bookmarkStart w:id="7" w:name="OLE_LINK3"/>
-      <w:bookmarkStart w:id="8" w:name="OLE_LINK4"/>
+      <w:bookmarkStart w:id="40" w:name="OLE_LINK3"/>
+      <w:bookmarkStart w:id="41" w:name="OLE_LINK4"/>
       <w:r>
         <w:t>DOI: https://doi.org/</w:t>
       </w:r>
-      <w:bookmarkEnd w:id="7"/>
-      <w:bookmarkEnd w:id="8"/>
+      <w:bookmarkEnd w:id="40"/>
+      <w:bookmarkEnd w:id="41"/>
       <w:r>
         <w:t>10.1093/nar/gkx141</w:t>
       </w:r>
@@ -13731,13 +14399,13 @@
         <w:tab/>
         <w:t xml:space="preserve">Y. Tang, K. Chen, B. Song, J. Ma, X. Wu, Q. Xu, Z. Wei, J. Su, G. Liu, and R. Rong. 2020. </w:t>
       </w:r>
-      <w:bookmarkStart w:id="9" w:name="OLE_LINK8"/>
-      <w:bookmarkStart w:id="10" w:name="OLE_LINK7"/>
+      <w:bookmarkStart w:id="42" w:name="OLE_LINK8"/>
+      <w:bookmarkStart w:id="43" w:name="OLE_LINK7"/>
       <w:r>
         <w:t>m6A-Atlas: a comprehensive knowledgebase for unraveling the N6- methyladenosine (m6A) epitranscriptome.</w:t>
       </w:r>
-      <w:bookmarkEnd w:id="9"/>
-      <w:bookmarkEnd w:id="10"/>
+      <w:bookmarkEnd w:id="42"/>
+      <w:bookmarkEnd w:id="43"/>
       <w:r>
         <w:t xml:space="preserve"> Nucleic Acids Research (Aug, 2020). DOI: https://doi.org/10.1093/nar/gkaa692 </w:t>
       </w:r>
@@ -13871,7 +14539,11 @@
         <w:tab/>
       </w:r>
       <w:r>
-        <w:t xml:space="preserve"> P. J. Hsu, Y. Zhu, H. Ma, Y. Guo, X. Shi, Y. Liu, M. Qi, Z. Lu, H. Shi, and J. Wang. 2017. Ythdc2 is an N 6-methyladenosine binding protein that regulates mammalian spermatogenesis. Cell research 27, 9 (Sep, 2017), 1115-1127. DOI: https://doi.org/10.1038/cr.2017.99 </w:t>
+        <w:t xml:space="preserve"> P. J. Hsu, Y. Zhu, H. Ma, Y. Guo, X. Shi, Y. Liu, M. Qi, Z. Lu, H. Shi, and J. Wang. 2017. Ythdc2 is an N 6-methyladenosine binding protein that </w:t>
+      </w:r>
+      <w:r>
+        <w:lastRenderedPageBreak/>
+        <w:t xml:space="preserve">regulates mammalian spermatogenesis. Cell research 27, 9 (Sep, 2017), 1115-1127. DOI: https://doi.org/10.1038/cr.2017.99 </w:t>
       </w:r>
     </w:p>
     <w:p>
@@ -13884,7 +14556,6 @@
         </w:rPr>
       </w:pPr>
       <w:r>
-        <w:lastRenderedPageBreak/>
         <w:t>[2</w:t>
       </w:r>
       <w:r>
@@ -14070,7 +14741,10 @@
         <w:tab/>
       </w:r>
       <w:r>
-        <w:t xml:space="preserve">A. P. Bradley. 1997. The use of the area under the ROC curve in the evaluation of machine learning algorithms. Pattern recognition 30, 7 (1997), 1145-1159. DOI: https://doi.org/10.1016/S0031-3203(96)00142-2 </w:t>
+        <w:t xml:space="preserve">A. P. Bradley. 1997. The use of the area under the ROC curve in the evaluation of machine learning algorithms. Pattern recognition 30, 7 </w:t>
+      </w:r>
+      <w:r>
+        <w:t xml:space="preserve">(1997), 1145-1159. DOI: https://doi.org/10.1016/S0031-3203(96)00142-2 </w:t>
       </w:r>
     </w:p>
     <w:p>
@@ -15736,6 +16410,14 @@
 </w:numbering>
 </file>
 
+<file path=word/people.xml><?xml version="1.0" encoding="utf-8"?>
+<w15:people xmlns:wpc="http://schemas.microsoft.com/office/word/2010/wordprocessingCanvas" xmlns:cx="http://schemas.microsoft.com/office/drawing/2014/chartex" xmlns:cx1="http://schemas.microsoft.com/office/drawing/2015/9/8/chartex" xmlns:cx2="http://schemas.microsoft.com/office/drawing/2015/10/21/chartex" xmlns:cx3="http://schemas.microsoft.com/office/drawing/2016/5/9/chartex" xmlns:cx4="http://schemas.microsoft.com/office/drawing/2016/5/10/chartex" xmlns:cx5="http://schemas.microsoft.com/office/drawing/2016/5/11/chartex" xmlns:cx6="http://schemas.microsoft.com/office/drawing/2016/5/12/chartex" xmlns:cx7="http://schemas.microsoft.com/office/drawing/2016/5/13/chartex" xmlns:cx8="http://schemas.microsoft.com/office/drawing/2016/5/14/chartex" xmlns:mc="http://schemas.openxmlformats.org/markup-compatibility/2006" xmlns:aink="http://schemas.microsoft.com/office/drawing/2016/ink" xmlns:am3d="http://schemas.microsoft.com/office/drawing/2017/model3d" xmlns:o="urn:schemas-microsoft-com:office:office" xmlns:r="http://schemas.openxmlformats.org/officeDocument/2006/relationships" xmlns:m="http://schemas.openxmlformats.org/officeDocument/2006/math" xmlns:v="urn:schemas-microsoft-com:vml" xmlns:wp14="http://schemas.microsoft.com/office/word/2010/wordprocessingDrawing" xmlns:wp="http://schemas.openxmlformats.org/drawingml/2006/wordprocessingDrawing" xmlns:w10="urn:schemas-microsoft-com:office:word" xmlns:w="http://schemas.openxmlformats.org/wordprocessingml/2006/main" xmlns:w14="http://schemas.microsoft.com/office/word/2010/wordml" xmlns:w15="http://schemas.microsoft.com/office/word/2012/wordml" xmlns:w16cid="http://schemas.microsoft.com/office/word/2016/wordml/cid" xmlns:w16se="http://schemas.microsoft.com/office/word/2015/wordml/symex" xmlns:wpg="http://schemas.microsoft.com/office/word/2010/wordprocessingGroup" xmlns:wpi="http://schemas.microsoft.com/office/word/2010/wordprocessingInk" xmlns:wne="http://schemas.microsoft.com/office/word/2006/wordml" xmlns:wps="http://schemas.microsoft.com/office/word/2010/wordprocessingShape" mc:Ignorable="w14 w15 w16se w16cid wp14">
+  <w15:person w15:author="en232">
+    <w15:presenceInfo w15:providerId="AD" w15:userId="S::en232@xqpe.a1p.me::797b26dd-6bd8-4e8d-be32-9189fa511a07"/>
+  </w15:person>
+</w15:people>
+</file>
+
 <file path=word/styles.xml><?xml version="1.0" encoding="utf-8"?>
 <w:styles xmlns:mc="http://schemas.openxmlformats.org/markup-compatibility/2006" xmlns:r="http://schemas.openxmlformats.org/officeDocument/2006/relationships" xmlns:w="http://schemas.openxmlformats.org/wordprocessingml/2006/main" xmlns:w14="http://schemas.microsoft.com/office/word/2010/wordml" xmlns:w15="http://schemas.microsoft.com/office/word/2012/wordml" xmlns:w16cid="http://schemas.microsoft.com/office/word/2016/wordml/cid" xmlns:w16se="http://schemas.microsoft.com/office/word/2015/wordml/symex" mc:Ignorable="w14 w15 w16se w16cid">
   <w:docDefaults>
@@ -21492,10 +22174,22 @@
 </s:customData>
 </file>
 
+<file path=customXml/item2.xml><?xml version="1.0" encoding="utf-8"?>
+<b:Sources xmlns:b="http://schemas.openxmlformats.org/officeDocument/2006/bibliography" xmlns="http://schemas.openxmlformats.org/officeDocument/2006/bibliography" SelectedStyle="/APASixthEditionOfficeOnline.xsl" StyleName="APA" Version="6"/>
+</file>
+
 <file path=customXml/itemProps1.xml><?xml version="1.0" encoding="utf-8"?>
 <ds:datastoreItem xmlns:ds="http://schemas.openxmlformats.org/officeDocument/2006/customXml" ds:itemID="{B1977F7D-205B-4081-913C-38D41E755F92}">
   <ds:schemaRefs>
     <ds:schemaRef ds:uri="http://www.wps.cn/officeDocument/2013/wpsCustomData"/>
   </ds:schemaRefs>
 </ds:datastoreItem>
+</file>
+
+<file path=customXml/itemProps2.xml><?xml version="1.0" encoding="utf-8"?>
+<ds:datastoreItem xmlns:ds="http://schemas.openxmlformats.org/officeDocument/2006/customXml" ds:itemID="{C9F04183-1FFF-304E-8E46-EC79D9B81349}">
+  <ds:schemaRefs>
+    <ds:schemaRef ds:uri="http://schemas.openxmlformats.org/officeDocument/2006/bibliography"/>
+  </ds:schemaRefs>
+</ds:datastoreItem>
 </file>
</xml_diff>

<commit_message>
1. Adjust the font of numbers in the figure 2. Modify the title, the location of legend
</commit_message>
<xml_diff>
--- a/dp_m6a_reader (1).docx
+++ b/dp_m6a_reader (1).docx
@@ -11214,9 +11214,43 @@
           <w:lang w:eastAsia="it-IT"/>
           <w14:ligatures w14:val="standard"/>
         </w:rPr>
-        <w:t xml:space="preserve"> modification sites, models with </w:t>
-      </w:r>
-      <w:del w:id="4" w:author="en232" w:date="2020-10-14T21:10:00Z">
+        <w:t xml:space="preserve"> </w:t>
+      </w:r>
+      <w:bookmarkStart w:id="4" w:name="_GoBack"/>
+      <w:ins w:id="5" w:author="en232" w:date="2020-10-15T16:20:00Z">
+        <w:r>
+          <w:rPr>
+            <w:color w:val="FF0000"/>
+            <w:lang w:eastAsia="it-IT"/>
+            <w14:ligatures w14:val="standard"/>
+            <w:rPrChange w:id="6" w:author="en232" w:date="2020-10-15T16:21:00Z">
+              <w:rPr>
+                <w:lang w:eastAsia="it-IT"/>
+                <w14:ligatures w14:val="standard"/>
+              </w:rPr>
+            </w:rPrChange>
+          </w:rPr>
+          <w:t>reader</w:t>
+        </w:r>
+      </w:ins>
+      <w:bookmarkEnd w:id="4"/>
+      <w:del w:id="7" w:author="en232" w:date="2020-10-15T16:20:00Z">
+        <w:r>
+          <w:rPr>
+            <w:lang w:eastAsia="it-IT"/>
+            <w14:ligatures w14:val="standard"/>
+          </w:rPr>
+          <w:delText>modification sites</w:delText>
+        </w:r>
+      </w:del>
+      <w:r>
+        <w:rPr>
+          <w:lang w:eastAsia="it-IT"/>
+          <w14:ligatures w14:val="standard"/>
+        </w:rPr>
+        <w:t xml:space="preserve">, models with </w:t>
+      </w:r>
+      <w:del w:id="8" w:author="en232" w:date="2020-10-14T21:10:00Z">
         <w:r>
           <w:rPr>
             <w:lang w:eastAsia="it-IT"/>
@@ -11225,7 +11259,7 @@
           <w:delText xml:space="preserve">three </w:delText>
         </w:r>
       </w:del>
-      <w:ins w:id="5" w:author="en232" w:date="2020-10-14T21:10:00Z">
+      <w:ins w:id="9" w:author="en232" w:date="2020-10-14T21:10:00Z">
         <w:r>
           <w:rPr>
             <w:lang w:eastAsia="it-IT"/>
@@ -11248,7 +11282,7 @@
         </w:rPr>
         <w:t xml:space="preserve">different classifiers were trained: machine learning algorithm </w:t>
       </w:r>
-      <w:ins w:id="6" w:author="en232" w:date="2020-10-14T21:14:00Z">
+      <w:ins w:id="10" w:author="en232" w:date="2020-10-14T21:14:00Z">
         <w:r>
           <w:rPr>
             <w:lang w:eastAsia="it-IT"/>
@@ -11264,7 +11298,7 @@
         </w:rPr>
         <w:t xml:space="preserve">SVM (Support Vector Machine), </w:t>
       </w:r>
-      <w:ins w:id="7" w:author="en232" w:date="2020-10-14T21:10:00Z">
+      <w:ins w:id="11" w:author="en232" w:date="2020-10-14T21:10:00Z">
         <w:r>
           <w:rPr>
             <w:lang w:eastAsia="it-IT"/>
@@ -11273,7 +11307,7 @@
           <w:t>RF (Random Forest</w:t>
         </w:r>
       </w:ins>
-      <w:ins w:id="8" w:author="en232" w:date="2020-10-14T21:11:00Z">
+      <w:ins w:id="12" w:author="en232" w:date="2020-10-14T21:11:00Z">
         <w:r>
           <w:rPr>
             <w:lang w:eastAsia="it-IT"/>
@@ -11282,7 +11316,7 @@
           <w:t>)</w:t>
         </w:r>
       </w:ins>
-      <w:ins w:id="9" w:author="en232" w:date="2020-10-14T21:10:00Z">
+      <w:ins w:id="13" w:author="en232" w:date="2020-10-14T21:10:00Z">
         <w:r>
           <w:rPr>
             <w:lang w:eastAsia="it-IT"/>
@@ -11292,7 +11326,7 @@
         </w:r>
       </w:ins>
       <w:proofErr w:type="spellStart"/>
-      <w:ins w:id="10" w:author="en232" w:date="2020-10-14T21:14:00Z">
+      <w:ins w:id="14" w:author="en232" w:date="2020-10-14T21:14:00Z">
         <w:r>
           <w:rPr>
             <w:lang w:eastAsia="it-IT"/>
@@ -11335,7 +11369,7 @@
         </w:rPr>
         <w:t xml:space="preserve"> reader binding site datasets were used to train models, namely, EIF3a, YTHDF1-3, YTHDC1 and YTHDC2. For </w:t>
       </w:r>
-      <w:del w:id="11" w:author="en232" w:date="2020-10-14T21:15:00Z">
+      <w:del w:id="15" w:author="en232" w:date="2020-10-14T21:15:00Z">
         <w:r>
           <w:rPr>
             <w:lang w:eastAsia="it-IT"/>
@@ -11345,7 +11379,7 @@
         </w:r>
       </w:del>
       <w:proofErr w:type="spellStart"/>
-      <w:ins w:id="12" w:author="en232" w:date="2020-10-14T21:15:00Z">
+      <w:ins w:id="16" w:author="en232" w:date="2020-10-14T21:15:00Z">
         <w:r>
           <w:rPr>
             <w:lang w:eastAsia="it-IT"/>
@@ -11374,18 +11408,9 @@
           <w:lang w:eastAsia="it-IT"/>
           <w14:ligatures w14:val="standard"/>
         </w:rPr>
-        <w:t xml:space="preserve">model, a commonly used transcript with size of 41bp was used and encoded by One-hot method. For the two deep learning models, full transcripts and mature transcripts </w:t>
-      </w:r>
-      <w:bookmarkStart w:id="13" w:name="_GoBack"/>
-      <w:bookmarkEnd w:id="13"/>
-      <w:r>
-        <w:rPr>
-          <w:lang w:eastAsia="it-IT"/>
-          <w14:ligatures w14:val="standard"/>
-        </w:rPr>
-        <w:t xml:space="preserve">with the length of 1001bp were chosen and encoded by One-hot as well. The performance metrics for </w:t>
-      </w:r>
-      <w:del w:id="14" w:author="en232" w:date="2020-10-14T21:15:00Z">
+        <w:t xml:space="preserve">model, a commonly used transcript with size of 41bp was used and encoded by One-hot method. For the two deep learning models, full transcripts and mature transcripts with the length of 1001bp were chosen and encoded by One-hot as well. The performance metrics for </w:t>
+      </w:r>
+      <w:del w:id="17" w:author="en232" w:date="2020-10-14T21:15:00Z">
         <w:r>
           <w:rPr>
             <w:lang w:eastAsia="it-IT"/>
@@ -11394,7 +11419,7 @@
           <w:delText>SVM, CNN, CNN+RNN</w:delText>
         </w:r>
       </w:del>
-      <w:ins w:id="15" w:author="en232" w:date="2020-10-14T21:15:00Z">
+      <w:ins w:id="18" w:author="en232" w:date="2020-10-14T21:15:00Z">
         <w:r>
           <w:rPr>
             <w:lang w:eastAsia="it-IT"/>
@@ -11403,7 +11428,7 @@
           <w:t>six models</w:t>
         </w:r>
       </w:ins>
-      <w:del w:id="16" w:author="en232" w:date="2020-10-14T21:15:00Z">
+      <w:del w:id="19" w:author="en232" w:date="2020-10-14T21:15:00Z">
         <w:r>
           <w:rPr>
             <w:lang w:eastAsia="it-IT"/>
@@ -11440,7 +11465,32 @@
           <w:lang w:eastAsia="it-IT"/>
           <w14:ligatures w14:val="standard"/>
         </w:rPr>
-        <w:t xml:space="preserve">PRAUC = 0.939) compared with SVM model, with AUROC of 0.817 and PRAUC of 0.815. The combination of CNN and RNN classifiers achieved highest performance among the three models (AUROC = 0.942, PRAUC = 0.95). The AUROC for SVM model is respectively 12.06% and 13.27% lower than the CNN model and CNN + RNN model, which suggested that that deep learning algorithms are more powerful in characterizing </w:t>
+        <w:t xml:space="preserve">PRAUC = 0.939) compared with SVM model, with AUROC of 0.817 and PRAUC of 0.815. The combination of CNN and RNN classifiers achieved highest performance among the </w:t>
+      </w:r>
+      <w:ins w:id="20" w:author="en232" w:date="2020-10-15T16:19:00Z">
+        <w:r>
+          <w:rPr>
+            <w:lang w:eastAsia="it-IT"/>
+            <w14:ligatures w14:val="standard"/>
+          </w:rPr>
+          <w:t xml:space="preserve">other </w:t>
+        </w:r>
+      </w:ins>
+      <w:del w:id="21" w:author="en232" w:date="2020-10-15T16:19:00Z">
+        <w:r>
+          <w:rPr>
+            <w:lang w:eastAsia="it-IT"/>
+            <w14:ligatures w14:val="standard"/>
+          </w:rPr>
+          <w:delText xml:space="preserve">three </w:delText>
+        </w:r>
+      </w:del>
+      <w:r>
+        <w:rPr>
+          <w:lang w:eastAsia="it-IT"/>
+          <w14:ligatures w14:val="standard"/>
+        </w:rPr>
+        <w:t xml:space="preserve">models (AUROC = 0.942, PRAUC = 0.95). The AUROC for SVM model is respectively 12.06% and 13.27% lower than the CNN model and CNN + RNN model, which suggested that that deep learning algorithms are more powerful in characterizing </w:t>
       </w:r>
       <w:r>
         <w:t>m</w:t>
@@ -11651,7 +11701,7 @@
         <w:trPr>
           <w:trHeight w:val="305"/>
           <w:jc w:val="right"/>
-          <w:ins w:id="17" w:author="en232" w:date="2020-10-14T21:13:00Z"/>
+          <w:ins w:id="22" w:author="en232" w:date="2020-10-14T21:13:00Z"/>
         </w:trPr>
         <w:tc>
           <w:tcPr>
@@ -11672,11 +11722,11 @@
               <w:ind w:left="28"/>
               <w:jc w:val="center"/>
               <w:rPr>
-                <w:ins w:id="18" w:author="en232" w:date="2020-10-14T21:13:00Z"/>
+                <w:ins w:id="23" w:author="en232" w:date="2020-10-14T21:13:00Z"/>
                 <w:color w:val="000000" w:themeColor="text1"/>
               </w:rPr>
             </w:pPr>
-            <w:ins w:id="19" w:author="en232" w:date="2020-10-14T21:13:00Z">
+            <w:ins w:id="24" w:author="en232" w:date="2020-10-14T21:13:00Z">
               <w:r>
                 <w:rPr>
                   <w:color w:val="000000" w:themeColor="text1"/>
@@ -11706,11 +11756,11 @@
               <w:ind w:left="28"/>
               <w:jc w:val="center"/>
               <w:rPr>
-                <w:ins w:id="20" w:author="en232" w:date="2020-10-14T21:13:00Z"/>
+                <w:ins w:id="25" w:author="en232" w:date="2020-10-14T21:13:00Z"/>
                 <w:color w:val="000000" w:themeColor="text1"/>
               </w:rPr>
             </w:pPr>
-            <w:ins w:id="21" w:author="en232" w:date="2020-10-14T21:13:00Z">
+            <w:ins w:id="26" w:author="en232" w:date="2020-10-14T21:13:00Z">
               <w:r>
                 <w:rPr>
                   <w:color w:val="000000" w:themeColor="text1"/>
@@ -11741,11 +11791,11 @@
               <w:ind w:left="28"/>
               <w:jc w:val="center"/>
               <w:rPr>
-                <w:ins w:id="22" w:author="en232" w:date="2020-10-14T21:13:00Z"/>
+                <w:ins w:id="27" w:author="en232" w:date="2020-10-14T21:13:00Z"/>
                 <w:color w:val="000000" w:themeColor="text1"/>
               </w:rPr>
             </w:pPr>
-            <w:ins w:id="23" w:author="en232" w:date="2020-10-14T21:13:00Z">
+            <w:ins w:id="28" w:author="en232" w:date="2020-10-14T21:13:00Z">
               <w:r>
                 <w:rPr>
                   <w:color w:val="000000" w:themeColor="text1"/>
@@ -11774,11 +11824,11 @@
               <w:ind w:left="28"/>
               <w:jc w:val="center"/>
               <w:rPr>
-                <w:ins w:id="24" w:author="en232" w:date="2020-10-14T21:13:00Z"/>
+                <w:ins w:id="29" w:author="en232" w:date="2020-10-14T21:13:00Z"/>
                 <w:color w:val="000000" w:themeColor="text1"/>
               </w:rPr>
             </w:pPr>
-            <w:ins w:id="25" w:author="en232" w:date="2020-10-14T21:13:00Z">
+            <w:ins w:id="30" w:author="en232" w:date="2020-10-14T21:13:00Z">
               <w:r>
                 <w:rPr>
                   <w:color w:val="000000" w:themeColor="text1"/>
@@ -11802,11 +11852,11 @@
               <w:ind w:left="28"/>
               <w:jc w:val="center"/>
               <w:rPr>
-                <w:ins w:id="26" w:author="en232" w:date="2020-10-14T21:13:00Z"/>
+                <w:ins w:id="31" w:author="en232" w:date="2020-10-14T21:13:00Z"/>
                 <w:color w:val="000000" w:themeColor="text1"/>
               </w:rPr>
             </w:pPr>
-            <w:ins w:id="27" w:author="en232" w:date="2020-10-14T21:13:00Z">
+            <w:ins w:id="32" w:author="en232" w:date="2020-10-14T21:13:00Z">
               <w:r>
                 <w:rPr>
                   <w:color w:val="000000" w:themeColor="text1"/>
@@ -11845,7 +11895,7 @@
               </w:rPr>
             </w:pPr>
             <w:proofErr w:type="spellStart"/>
-            <w:ins w:id="28" w:author="en232" w:date="2020-10-14T21:13:00Z">
+            <w:ins w:id="33" w:author="en232" w:date="2020-10-14T21:13:00Z">
               <w:r>
                 <w:rPr>
                   <w:color w:val="000000" w:themeColor="text1"/>
@@ -11880,7 +11930,7 @@
                 <w:lang w:eastAsia="zh-CN"/>
               </w:rPr>
             </w:pPr>
-            <w:ins w:id="29" w:author="en232" w:date="2020-10-14T21:42:00Z">
+            <w:ins w:id="34" w:author="en232" w:date="2020-10-14T21:42:00Z">
               <w:r>
                 <w:rPr>
                   <w:color w:val="000000" w:themeColor="text1"/>
@@ -11915,7 +11965,7 @@
                 <w:lang w:eastAsia="zh-CN"/>
               </w:rPr>
             </w:pPr>
-            <w:ins w:id="30" w:author="en232" w:date="2020-10-14T21:42:00Z">
+            <w:ins w:id="35" w:author="en232" w:date="2020-10-14T21:42:00Z">
               <w:r>
                 <w:rPr>
                   <w:color w:val="000000" w:themeColor="text1"/>
@@ -11948,7 +11998,7 @@
                 <w:color w:val="000000" w:themeColor="text1"/>
               </w:rPr>
             </w:pPr>
-            <w:ins w:id="31" w:author="en232" w:date="2020-10-14T21:42:00Z">
+            <w:ins w:id="36" w:author="en232" w:date="2020-10-14T21:42:00Z">
               <w:r>
                 <w:rPr>
                   <w:color w:val="000000" w:themeColor="text1"/>
@@ -11975,7 +12025,7 @@
                 <w:color w:val="000000" w:themeColor="text1"/>
               </w:rPr>
             </w:pPr>
-            <w:ins w:id="32" w:author="en232" w:date="2020-10-14T21:42:00Z">
+            <w:ins w:id="37" w:author="en232" w:date="2020-10-14T21:42:00Z">
               <w:r>
                 <w:rPr>
                   <w:color w:val="000000" w:themeColor="text1"/>
@@ -12013,7 +12063,7 @@
                 <w:color w:val="000000" w:themeColor="text1"/>
               </w:rPr>
             </w:pPr>
-            <w:ins w:id="33" w:author="en232" w:date="2020-10-14T21:13:00Z">
+            <w:ins w:id="38" w:author="en232" w:date="2020-10-14T21:13:00Z">
               <w:r>
                 <w:rPr>
                   <w:rFonts w:hint="eastAsia"/>
@@ -12047,7 +12097,7 @@
                 <w:color w:val="000000" w:themeColor="text1"/>
               </w:rPr>
             </w:pPr>
-            <w:ins w:id="34" w:author="en232" w:date="2020-10-14T21:13:00Z">
+            <w:ins w:id="39" w:author="en232" w:date="2020-10-14T21:13:00Z">
               <w:r>
                 <w:rPr>
                   <w:color w:val="000000" w:themeColor="text1"/>
@@ -12081,7 +12131,7 @@
                 <w:color w:val="000000" w:themeColor="text1"/>
               </w:rPr>
             </w:pPr>
-            <w:ins w:id="35" w:author="en232" w:date="2020-10-14T21:13:00Z">
+            <w:ins w:id="40" w:author="en232" w:date="2020-10-14T21:13:00Z">
               <w:r>
                 <w:rPr>
                   <w:color w:val="000000" w:themeColor="text1"/>
@@ -12113,7 +12163,7 @@
                 <w:color w:val="000000" w:themeColor="text1"/>
               </w:rPr>
             </w:pPr>
-            <w:ins w:id="36" w:author="en232" w:date="2020-10-14T21:13:00Z">
+            <w:ins w:id="41" w:author="en232" w:date="2020-10-14T21:13:00Z">
               <w:r>
                 <w:rPr>
                   <w:color w:val="000000" w:themeColor="text1"/>
@@ -12140,7 +12190,7 @@
                 <w:color w:val="000000" w:themeColor="text1"/>
               </w:rPr>
             </w:pPr>
-            <w:ins w:id="37" w:author="en232" w:date="2020-10-14T21:13:00Z">
+            <w:ins w:id="42" w:author="en232" w:date="2020-10-14T21:13:00Z">
               <w:r>
                 <w:rPr>
                   <w:color w:val="000000" w:themeColor="text1"/>
@@ -13687,13 +13737,13 @@
       <w:r>
         <w:t xml:space="preserve">K. Beemon, and J. Keith. 1977. Localization of N6-methyladenosine in the Rous sarcoma virus genome. Journal of molecular biology 113, 1 (Jun, 1977), 165-179. </w:t>
       </w:r>
-      <w:bookmarkStart w:id="38" w:name="OLE_LINK5"/>
-      <w:bookmarkStart w:id="39" w:name="OLE_LINK6"/>
+      <w:bookmarkStart w:id="43" w:name="OLE_LINK5"/>
+      <w:bookmarkStart w:id="44" w:name="OLE_LINK6"/>
       <w:r>
         <w:t>DOI: https://doi.org/</w:t>
       </w:r>
-      <w:bookmarkEnd w:id="38"/>
-      <w:bookmarkEnd w:id="39"/>
+      <w:bookmarkEnd w:id="43"/>
+      <w:bookmarkEnd w:id="44"/>
       <w:r>
         <w:t xml:space="preserve">10.1016/0022-2836(77)90047-X </w:t>
       </w:r>
@@ -13885,13 +13935,13 @@
       <w:r>
         <w:t xml:space="preserve">N. Liu, K. I. Zhou, M. Parisien, Q. Dai, L. Diatchenko, and T. Pan. 2017. N6- methyladenosine alters RNA structure to regulate binding of a lowcomplexity protein. Nucleic acids research 45, 10 (Jun, 2017), 6051-6063. </w:t>
       </w:r>
-      <w:bookmarkStart w:id="40" w:name="OLE_LINK3"/>
-      <w:bookmarkStart w:id="41" w:name="OLE_LINK4"/>
+      <w:bookmarkStart w:id="45" w:name="OLE_LINK3"/>
+      <w:bookmarkStart w:id="46" w:name="OLE_LINK4"/>
       <w:r>
         <w:t>DOI: https://doi.org/</w:t>
       </w:r>
-      <w:bookmarkEnd w:id="40"/>
-      <w:bookmarkEnd w:id="41"/>
+      <w:bookmarkEnd w:id="45"/>
+      <w:bookmarkEnd w:id="46"/>
       <w:r>
         <w:t>10.1093/nar/gkx141</w:t>
       </w:r>
@@ -14399,13 +14449,13 @@
         <w:tab/>
         <w:t xml:space="preserve">Y. Tang, K. Chen, B. Song, J. Ma, X. Wu, Q. Xu, Z. Wei, J. Su, G. Liu, and R. Rong. 2020. </w:t>
       </w:r>
-      <w:bookmarkStart w:id="42" w:name="OLE_LINK8"/>
-      <w:bookmarkStart w:id="43" w:name="OLE_LINK7"/>
+      <w:bookmarkStart w:id="47" w:name="OLE_LINK8"/>
+      <w:bookmarkStart w:id="48" w:name="OLE_LINK7"/>
       <w:r>
         <w:t>m6A-Atlas: a comprehensive knowledgebase for unraveling the N6- methyladenosine (m6A) epitranscriptome.</w:t>
       </w:r>
-      <w:bookmarkEnd w:id="42"/>
-      <w:bookmarkEnd w:id="43"/>
+      <w:bookmarkEnd w:id="47"/>
+      <w:bookmarkEnd w:id="48"/>
       <w:r>
         <w:t xml:space="preserve"> Nucleic Acids Research (Aug, 2020). DOI: https://doi.org/10.1093/nar/gkaa692 </w:t>
       </w:r>
@@ -22187,7 +22237,7 @@
 </file>
 
 <file path=customXml/itemProps2.xml><?xml version="1.0" encoding="utf-8"?>
-<ds:datastoreItem xmlns:ds="http://schemas.openxmlformats.org/officeDocument/2006/customXml" ds:itemID="{C9F04183-1FFF-304E-8E46-EC79D9B81349}">
+<ds:datastoreItem xmlns:ds="http://schemas.openxmlformats.org/officeDocument/2006/customXml" ds:itemID="{615EDA3E-9B46-2C40-AD56-74A34AA99181}">
   <ds:schemaRefs>
     <ds:schemaRef ds:uri="http://schemas.openxmlformats.org/officeDocument/2006/bibliography"/>
   </ds:schemaRefs>

</xml_diff>